<commit_message>
Added some final changes
</commit_message>
<xml_diff>
--- a/w15prj_KN_REQ_final.docx
+++ b/w15prj_KN_REQ_final.docx
@@ -312,45 +312,80 @@
         <w:rPr>
           <w:b/>
         </w:rPr>
-        <w:t>имейл:</w:t>
-      </w:r>
+        <w:t>имейл</w:t>
+      </w:r>
+      <w:r>
+        <w:t>:</w:t>
+      </w:r>
+      <w:r>
+        <w:rPr>
+          <w:lang w:val="en-US"/>
+        </w:rPr>
+        <w:t xml:space="preserve"> </w:t>
+      </w:r>
+      <w:hyperlink r:id="rId5" w:history="1">
+        <w:r>
+          <w:rPr>
+            <w:rStyle w:val="Hyperlink"/>
+            <w:color w:val="auto"/>
+            <w:u w:val="none"/>
+            <w:lang w:val="en-US"/>
+          </w:rPr>
+          <w:t>petar.petrov220998@gmail.com</w:t>
+        </w:r>
+      </w:hyperlink>
       <w:r>
         <w:rPr>
           <w:b/>
           <w:lang w:val="en-US"/>
         </w:rPr>
+        <w:t xml:space="preserve">, </w:t>
+      </w:r>
+      <w:r>
+        <w:rPr>
+          <w:lang w:val="en-US"/>
+        </w:rPr>
+        <w:t>stcholakov</w:t>
+      </w:r>
+      <w:r>
+        <w:t>98</w:t>
+      </w:r>
+      <w:r>
+        <w:rPr>
+          <w:lang w:val="en-US"/>
+        </w:rPr>
+        <w:t>@</w:t>
+      </w:r>
+      <w:r>
+        <w:rPr>
+          <w:lang w:val="en-US"/>
+        </w:rPr>
+        <w:t>gmail.com</w:t>
+      </w:r>
+    </w:p>
+    <w:p>
+      <w:pPr>
+        <w:jc w:val="both"/>
+        <w:rPr>
+          <w:i/>
+          <w:sz w:val="24"/>
+        </w:rPr>
+      </w:pPr>
+      <w:r>
+        <w:rPr>
+          <w:b/>
+          <w:sz w:val="24"/>
+        </w:rPr>
+        <w:t>преподавател:</w:t>
+      </w:r>
+      <w:r>
+        <w:rPr>
+          <w:sz w:val="24"/>
+        </w:rPr>
         <w:t xml:space="preserve"> </w:t>
       </w:r>
       <w:r>
         <w:rPr>
-          <w:lang w:val="en-US"/>
-        </w:rPr>
-        <w:t>stefansc@uni-sofia.bg</w:t>
-      </w:r>
-    </w:p>
-    <w:p>
-      <w:pPr>
-        <w:jc w:val="both"/>
-        <w:rPr>
-          <w:i/>
-          <w:sz w:val="24"/>
-        </w:rPr>
-      </w:pPr>
-      <w:r>
-        <w:rPr>
-          <w:b/>
-          <w:sz w:val="24"/>
-        </w:rPr>
-        <w:t>преподавател:</w:t>
-      </w:r>
-      <w:r>
-        <w:rPr>
-          <w:sz w:val="24"/>
-        </w:rPr>
-        <w:t xml:space="preserve"> </w:t>
-      </w:r>
-      <w:r>
-        <w:rPr>
           <w:sz w:val="24"/>
         </w:rPr>
         <w:t>доц</w:t>
@@ -373,6 +408,8 @@
         </w:rPr>
         <w:t>Милен Петров</w:t>
       </w:r>
+      <w:bookmarkStart w:id="0" w:name="_GoBack"/>
+      <w:bookmarkEnd w:id="0"/>
     </w:p>
     <w:p>
       <w:pPr>
@@ -542,8 +579,6 @@
       <w:r>
         <w:t xml:space="preserve">трябва </w:t>
       </w:r>
-      <w:bookmarkStart w:id="0" w:name="_GoBack"/>
-      <w:bookmarkEnd w:id="0"/>
       <w:r>
         <w:t>да показва графики за съответната сграда за тази дата.</w:t>
       </w:r>
@@ -636,19 +671,251 @@
       </w:r>
     </w:p>
     <w:p>
-      <w:pPr>
-        <w:rPr>
-          <w:sz w:val="18"/>
-          <w:szCs w:val="18"/>
-        </w:rPr>
-      </w:pPr>
-      <w:r>
-        <w:rPr>
-          <w:sz w:val="18"/>
-          <w:szCs w:val="18"/>
-          <w:highlight w:val="yellow"/>
-        </w:rPr>
-        <w:t>...</w:t>
+      <w:r>
+        <w:t>Приложение</w:t>
+      </w:r>
+      <w:r>
+        <w:t xml:space="preserve">то е разделено на две части – </w:t>
+      </w:r>
+      <w:r>
+        <w:rPr>
+          <w:lang w:val="en-US"/>
+        </w:rPr>
+        <w:t xml:space="preserve">frontend </w:t>
+      </w:r>
+      <w:r>
+        <w:t xml:space="preserve">и </w:t>
+      </w:r>
+      <w:r>
+        <w:rPr>
+          <w:lang w:val="en-US"/>
+        </w:rPr>
+        <w:t xml:space="preserve">backend. Backend </w:t>
+      </w:r>
+      <w:r>
+        <w:t xml:space="preserve">частта е разделена на 4 основни части – </w:t>
+      </w:r>
+      <w:r>
+        <w:rPr>
+          <w:lang w:val="en-US"/>
+        </w:rPr>
+        <w:t xml:space="preserve">database, domain, controllers </w:t>
+      </w:r>
+      <w:r>
+        <w:t xml:space="preserve">и </w:t>
+      </w:r>
+      <w:r>
+        <w:rPr>
+          <w:lang w:val="en-US"/>
+        </w:rPr>
+        <w:t xml:space="preserve">services. Database </w:t>
+      </w:r>
+      <w:r>
+        <w:t>модулът е отговорен за това да прави връзка към базата</w:t>
+      </w:r>
+      <w:r>
+        <w:rPr>
+          <w:lang w:val="en-US"/>
+        </w:rPr>
+        <w:t xml:space="preserve">, </w:t>
+      </w:r>
+      <w:r>
+        <w:t>като информацията</w:t>
+      </w:r>
+      <w:r>
+        <w:rPr>
+          <w:lang w:val="en-US"/>
+        </w:rPr>
+        <w:t xml:space="preserve">, </w:t>
+      </w:r>
+      <w:r>
+        <w:t xml:space="preserve">нужна за тази връзка е изнесена в отделен файл и е лесно конфигурируема. </w:t>
+      </w:r>
+      <w:r>
+        <w:rPr>
+          <w:lang w:val="en-US"/>
+        </w:rPr>
+        <w:t xml:space="preserve">Domain </w:t>
+      </w:r>
+      <w:r>
+        <w:t>модулът съдържа класове</w:t>
+      </w:r>
+      <w:r>
+        <w:rPr>
+          <w:lang w:val="en-US"/>
+        </w:rPr>
+        <w:t xml:space="preserve">, </w:t>
+      </w:r>
+      <w:r>
+        <w:t xml:space="preserve">които изграждат домейна на приложението. Модулът </w:t>
+      </w:r>
+      <w:r>
+        <w:rPr>
+          <w:lang w:val="en-US"/>
+        </w:rPr>
+        <w:t xml:space="preserve">“services” </w:t>
+      </w:r>
+      <w:r>
+        <w:t xml:space="preserve">съдържа </w:t>
+      </w:r>
+      <w:r>
+        <w:rPr>
+          <w:lang w:val="en-US"/>
+        </w:rPr>
+        <w:t xml:space="preserve">php </w:t>
+      </w:r>
+      <w:r>
+        <w:t>страници</w:t>
+      </w:r>
+      <w:r>
+        <w:rPr>
+          <w:lang w:val="en-US"/>
+        </w:rPr>
+        <w:t xml:space="preserve">, </w:t>
+      </w:r>
+      <w:r>
+        <w:t xml:space="preserve">които се достъпват от </w:t>
+      </w:r>
+      <w:r>
+        <w:rPr>
+          <w:lang w:val="en-US"/>
+        </w:rPr>
+        <w:t xml:space="preserve">frontend </w:t>
+      </w:r>
+      <w:r>
+        <w:t>частта. Те обработват информацията от идващите заявки и я предават на контролерите</w:t>
+      </w:r>
+      <w:r>
+        <w:rPr>
+          <w:lang w:val="en-US"/>
+        </w:rPr>
+        <w:t xml:space="preserve">, </w:t>
+      </w:r>
+      <w:r>
+        <w:t xml:space="preserve">които от своя страна създават инстанции на класовете в </w:t>
+      </w:r>
+      <w:r>
+        <w:rPr>
+          <w:lang w:val="en-US"/>
+        </w:rPr>
+        <w:t xml:space="preserve">“domain” </w:t>
+      </w:r>
+      <w:r>
+        <w:t>модула и ги записват в базата.</w:t>
+      </w:r>
+      <w:r>
+        <w:t xml:space="preserve"> </w:t>
+      </w:r>
+      <w:r>
+        <w:rPr>
+          <w:lang w:val="en-US"/>
+        </w:rPr>
+        <w:t xml:space="preserve">Frontend </w:t>
+      </w:r>
+      <w:r>
+        <w:t xml:space="preserve">логиката е разделена в 2 модула – </w:t>
+      </w:r>
+      <w:r>
+        <w:rPr>
+          <w:lang w:val="en-US"/>
+        </w:rPr>
+        <w:t xml:space="preserve">“components” </w:t>
+      </w:r>
+      <w:r>
+        <w:t xml:space="preserve">и </w:t>
+      </w:r>
+      <w:r>
+        <w:rPr>
+          <w:lang w:val="en-US"/>
+        </w:rPr>
+        <w:t>“pages”</w:t>
+      </w:r>
+      <w:r>
+        <w:t>.</w:t>
+      </w:r>
+      <w:r>
+        <w:rPr>
+          <w:lang w:val="en-US"/>
+        </w:rPr>
+        <w:t xml:space="preserve"> </w:t>
+      </w:r>
+      <w:r>
+        <w:t xml:space="preserve">В </w:t>
+      </w:r>
+      <w:r>
+        <w:rPr>
+          <w:lang w:val="en-US"/>
+        </w:rPr>
+        <w:t xml:space="preserve">“components” </w:t>
+      </w:r>
+      <w:r>
+        <w:t>модула се намират класове</w:t>
+      </w:r>
+      <w:r>
+        <w:rPr>
+          <w:lang w:val="en-US"/>
+        </w:rPr>
+        <w:t xml:space="preserve">, </w:t>
+      </w:r>
+      <w:r>
+        <w:t>които ни помагат по лесен начин да създаваме графики. Също така има класове</w:t>
+      </w:r>
+      <w:r>
+        <w:rPr>
+          <w:lang w:val="en-US"/>
+        </w:rPr>
+        <w:t xml:space="preserve">, </w:t>
+      </w:r>
+      <w:r>
+        <w:t xml:space="preserve">отговорни за създаватено на </w:t>
+      </w:r>
+      <w:r>
+        <w:rPr>
+          <w:lang w:val="en-US"/>
+        </w:rPr>
+        <w:t xml:space="preserve">navigation bar-a. </w:t>
+      </w:r>
+      <w:r>
+        <w:t xml:space="preserve">В </w:t>
+      </w:r>
+      <w:r>
+        <w:rPr>
+          <w:lang w:val="en-US"/>
+        </w:rPr>
+        <w:t xml:space="preserve">“pages” </w:t>
+      </w:r>
+      <w:r>
+        <w:t>се намират класове</w:t>
+      </w:r>
+      <w:r>
+        <w:rPr>
+          <w:lang w:val="en-US"/>
+        </w:rPr>
+        <w:t xml:space="preserve">, </w:t>
+      </w:r>
+      <w:r>
+        <w:t>които визуализират основните изгледи на приложението –</w:t>
+      </w:r>
+      <w:r>
+        <w:t xml:space="preserve"> форми за добавяне на сгради</w:t>
+      </w:r>
+      <w:r>
+        <w:rPr>
+          <w:lang w:val="en-US"/>
+        </w:rPr>
+        <w:t xml:space="preserve">, </w:t>
+      </w:r>
+      <w:r>
+        <w:t>зали</w:t>
+      </w:r>
+      <w:r>
+        <w:rPr>
+          <w:lang w:val="en-US"/>
+        </w:rPr>
+        <w:t xml:space="preserve">, </w:t>
+      </w:r>
+      <w:r>
+        <w:t>импорт и експорт на данните и визуализации на графиките.</w:t>
       </w:r>
     </w:p>
     <w:p>
@@ -676,19 +943,15 @@
     </w:p>
     <w:p>
       <w:pPr>
-        <w:rPr>
-          <w:sz w:val="24"/>
-          <w:szCs w:val="24"/>
-          <w:lang w:val="en-US"/>
-        </w:rPr>
-      </w:pPr>
-      <w:r>
-        <w:rPr>
-          <w:sz w:val="24"/>
-          <w:szCs w:val="24"/>
-          <w:lang w:val="en-US"/>
-        </w:rPr>
-        <w:t>PHP,</w:t>
+        <w:spacing w:before="240" w:after="240"/>
+      </w:pPr>
+      <w:r>
+        <w:rPr>
+          <w:b/>
+          <w:sz w:val="24"/>
+          <w:szCs w:val="24"/>
+        </w:rPr>
+        <w:t>Презентационен слой</w:t>
       </w:r>
       <w:r>
         <w:rPr>
@@ -698,89 +961,62 @@
         <w:t xml:space="preserve"> </w:t>
       </w:r>
       <w:r>
-        <w:rPr>
-          <w:sz w:val="24"/>
-          <w:szCs w:val="24"/>
-          <w:lang w:val="en-US"/>
-        </w:rPr>
-        <w:t>J</w:t>
-      </w:r>
-      <w:r>
-        <w:rPr>
-          <w:sz w:val="24"/>
-          <w:szCs w:val="24"/>
-          <w:lang w:val="en-US"/>
-        </w:rPr>
-        <w:t>ava</w:t>
-      </w:r>
-      <w:r>
-        <w:rPr>
-          <w:sz w:val="24"/>
-          <w:szCs w:val="24"/>
-          <w:lang w:val="en-US"/>
-        </w:rPr>
-        <w:t>S</w:t>
-      </w:r>
-      <w:r>
-        <w:rPr>
-          <w:sz w:val="24"/>
-          <w:szCs w:val="24"/>
-          <w:lang w:val="en-US"/>
-        </w:rPr>
-        <w:t>cript</w:t>
-      </w:r>
-      <w:r>
-        <w:rPr>
-          <w:sz w:val="24"/>
-          <w:szCs w:val="24"/>
-          <w:lang w:val="en-US"/>
-        </w:rPr>
-        <w:t>,</w:t>
-      </w:r>
-      <w:r>
-        <w:rPr>
-          <w:sz w:val="24"/>
-          <w:szCs w:val="24"/>
-        </w:rPr>
-        <w:t xml:space="preserve"> </w:t>
-      </w:r>
-      <w:r>
-        <w:rPr>
-          <w:sz w:val="24"/>
-          <w:szCs w:val="24"/>
-          <w:lang w:val="en-US"/>
-        </w:rPr>
-        <w:t>HTML,</w:t>
-      </w:r>
-      <w:r>
-        <w:rPr>
-          <w:sz w:val="24"/>
-          <w:szCs w:val="24"/>
-        </w:rPr>
-        <w:t xml:space="preserve"> </w:t>
-      </w:r>
-      <w:r>
-        <w:rPr>
-          <w:sz w:val="24"/>
-          <w:szCs w:val="24"/>
-          <w:lang w:val="en-US"/>
-        </w:rPr>
-        <w:t>CSS,</w:t>
-      </w:r>
-      <w:r>
-        <w:rPr>
-          <w:sz w:val="24"/>
-          <w:szCs w:val="24"/>
-        </w:rPr>
-        <w:t xml:space="preserve"> </w:t>
-      </w:r>
-      <w:r>
-        <w:rPr>
-          <w:sz w:val="24"/>
-          <w:szCs w:val="24"/>
-          <w:lang w:val="en-US"/>
-        </w:rPr>
-        <w:t>MySQL</w:t>
+        <w:t>- разработен на HTML</w:t>
+      </w:r>
+      <w:r>
+        <w:rPr>
+          <w:lang w:val="en-US"/>
+        </w:rPr>
+        <w:t xml:space="preserve"> 5</w:t>
+      </w:r>
+      <w:r>
+        <w:t xml:space="preserve">, CSS и JavaScript. </w:t>
+      </w:r>
+      <w:r>
+        <w:t xml:space="preserve">Използвахме </w:t>
+      </w:r>
+      <w:r>
+        <w:rPr>
+          <w:lang w:val="en-US"/>
+        </w:rPr>
+        <w:t>React js</w:t>
+      </w:r>
+      <w:r>
+        <w:br/>
+      </w:r>
+      <w:r>
+        <w:rPr>
+          <w:b/>
+          <w:sz w:val="24"/>
+          <w:szCs w:val="24"/>
+        </w:rPr>
+        <w:t>База данни</w:t>
+      </w:r>
+      <w:r>
+        <w:t xml:space="preserve"> - създадена на MySQL, като за </w:t>
+      </w:r>
+      <w:r>
+        <w:rPr>
+          <w:lang w:val="en-US"/>
+        </w:rPr>
+        <w:t xml:space="preserve">DB </w:t>
+      </w:r>
+      <w:r>
+        <w:t>клиент е използван phpMyAdmin.</w:t>
+      </w:r>
+      <w:r>
+        <w:br/>
+      </w:r>
+      <w:r>
+        <w:rPr>
+          <w:b/>
+          <w:sz w:val="24"/>
+          <w:szCs w:val="24"/>
+        </w:rPr>
+        <w:t>Бизнес логика</w:t>
+      </w:r>
+      <w:r>
+        <w:t xml:space="preserve"> - разработена на PHP</w:t>
       </w:r>
     </w:p>
     <w:p>
@@ -796,6 +1032,7 @@
           <w:sz w:val="22"/>
           <w:szCs w:val="22"/>
         </w:rPr>
+        <w:lastRenderedPageBreak/>
         <w:t xml:space="preserve">5. </w:t>
       </w:r>
       <w:r>
@@ -812,24 +1049,6 @@
           <w:lang w:val="en-US"/>
         </w:rPr>
       </w:pPr>
-      <w:r>
-        <w:t xml:space="preserve">Проектът е разделен на две основни части – </w:t>
-      </w:r>
-      <w:r>
-        <w:rPr>
-          <w:lang w:val="en-US"/>
-        </w:rPr>
-        <w:t xml:space="preserve">backend </w:t>
-      </w:r>
-      <w:r>
-        <w:t xml:space="preserve">и </w:t>
-      </w:r>
-      <w:r>
-        <w:rPr>
-          <w:lang w:val="en-US"/>
-        </w:rPr>
-        <w:t xml:space="preserve">frontend. </w:t>
-      </w:r>
       <w:r>
         <w:t>Първо</w:t>
       </w:r>
@@ -1143,7 +1362,6 @@
         <w:rPr>
           <w:lang w:val="en-US"/>
         </w:rPr>
-        <w:lastRenderedPageBreak/>
         <w:t>Node.js runtime (</w:t>
       </w:r>
       <w:r>
@@ -1155,7 +1373,7 @@
         </w:rPr>
         <w:t xml:space="preserve">: </w:t>
       </w:r>
-      <w:hyperlink r:id="rId5" w:history="1">
+      <w:hyperlink r:id="rId6" w:history="1">
         <w:r>
           <w:rPr>
             <w:rStyle w:val="Hyperlink"/>
@@ -1306,7 +1524,7 @@
                     </pic:cNvPicPr>
                   </pic:nvPicPr>
                   <pic:blipFill>
-                    <a:blip r:embed="rId6"/>
+                    <a:blip r:embed="rId7"/>
                     <a:srcRect/>
                     <a:stretch>
                       <a:fillRect/>
@@ -1370,6 +1588,7 @@
         </w:numPr>
       </w:pPr>
       <w:r>
+        <w:lastRenderedPageBreak/>
         <w:t xml:space="preserve">Бутона </w:t>
       </w:r>
       <w:r>
@@ -1566,7 +1785,6 @@
           <w:sz w:val="22"/>
           <w:szCs w:val="22"/>
         </w:rPr>
-        <w:lastRenderedPageBreak/>
         <w:t xml:space="preserve"> </w:t>
       </w:r>
       <w:r>
@@ -1585,19 +1803,38 @@
       </w:r>
     </w:p>
     <w:p>
-      <w:pPr>
-        <w:rPr>
-          <w:sz w:val="18"/>
-          <w:szCs w:val="18"/>
-        </w:rPr>
-      </w:pPr>
-      <w:r>
-        <w:rPr>
-          <w:sz w:val="18"/>
-          <w:szCs w:val="18"/>
-          <w:highlight w:val="yellow"/>
-        </w:rPr>
-        <w:t>...</w:t>
+      <w:r>
+        <w:t>Приме</w:t>
+      </w:r>
+      <w:r>
+        <w:t xml:space="preserve">рни данни могат да бъдат намерени във файла </w:t>
+      </w:r>
+      <w:r>
+        <w:rPr>
+          <w:lang w:val="en-US"/>
+        </w:rPr>
+        <w:t xml:space="preserve">sample_data.json. </w:t>
+      </w:r>
+      <w:r>
+        <w:t xml:space="preserve">Те могат да бъдат импортнати в приложението с помощта на </w:t>
+      </w:r>
+      <w:r>
+        <w:rPr>
+          <w:lang w:val="en-US"/>
+        </w:rPr>
+        <w:t>“</w:t>
+      </w:r>
+      <w:r>
+        <w:t>Импорт</w:t>
+      </w:r>
+      <w:r>
+        <w:rPr>
+          <w:lang w:val="en-US"/>
+        </w:rPr>
+        <w:t>”</w:t>
+      </w:r>
+      <w:r>
+        <w:t xml:space="preserve"> функционалноста.</w:t>
       </w:r>
     </w:p>
     <w:p>
@@ -1962,6 +2199,7 @@
           <w:szCs w:val="24"/>
           <w:lang w:val="en-US"/>
         </w:rPr>
+        <w:lastRenderedPageBreak/>
         <w:t>Building.php</w:t>
       </w:r>
       <w:r>
@@ -2263,425 +2501,818 @@
           <w:szCs w:val="24"/>
           <w:lang w:val="en-US"/>
         </w:rPr>
+        <w:t>import</w:t>
+      </w:r>
+      <w:r>
+        <w:rPr>
+          <w:i/>
+          <w:sz w:val="24"/>
+          <w:szCs w:val="24"/>
+          <w:lang w:val="en-US"/>
+        </w:rPr>
+        <w:t>.php</w:t>
+      </w:r>
+      <w:r>
+        <w:rPr>
+          <w:lang w:val="en-US"/>
+        </w:rPr>
+        <w:t xml:space="preserve"> - </w:t>
+      </w:r>
+      <w:r>
+        <w:t>страница</w:t>
+      </w:r>
+      <w:r>
+        <w:rPr>
+          <w:lang w:val="en-US"/>
+        </w:rPr>
+        <w:t xml:space="preserve">, </w:t>
+      </w:r>
+      <w:r>
+        <w:t xml:space="preserve">към която правейки </w:t>
+      </w:r>
+      <w:r>
+        <w:rPr>
+          <w:lang w:val="en-US"/>
+        </w:rPr>
+        <w:t xml:space="preserve">POST </w:t>
+      </w:r>
+      <w:r>
+        <w:t xml:space="preserve">рекуест можем да добавим информация за сградир зали или резервации на зали в базата. Тази информация се предава в </w:t>
+      </w:r>
+      <w:r>
+        <w:rPr>
+          <w:lang w:val="en-US"/>
+        </w:rPr>
+        <w:t xml:space="preserve">body </w:t>
+      </w:r>
+      <w:r>
+        <w:t>частта на рекуеста.</w:t>
+      </w:r>
+    </w:p>
+    <w:p>
+      <w:pPr>
+        <w:rPr>
+          <w:lang w:val="en-US"/>
+        </w:rPr>
+      </w:pPr>
+    </w:p>
+    <w:p>
+      <w:r>
+        <w:t>Фронтенд файлове:</w:t>
+      </w:r>
+    </w:p>
+    <w:p>
+      <w:pPr>
+        <w:rPr>
+          <w:lang w:val="en-US"/>
+        </w:rPr>
+      </w:pPr>
+      <w:r>
+        <w:rPr>
+          <w:i/>
+          <w:sz w:val="24"/>
+          <w:szCs w:val="24"/>
+          <w:lang w:val="en-US"/>
+        </w:rPr>
+        <w:t>Barchart.js</w:t>
+      </w:r>
+      <w:r>
+        <w:rPr>
+          <w:lang w:val="en-US"/>
+        </w:rPr>
+        <w:t xml:space="preserve"> –</w:t>
+      </w:r>
+      <w:r>
+        <w:t xml:space="preserve"> Създава ни графика от вид </w:t>
+      </w:r>
+      <w:r>
+        <w:rPr>
+          <w:lang w:val="en-US"/>
+        </w:rPr>
+        <w:t>BarChart</w:t>
+      </w:r>
+    </w:p>
+    <w:p>
+      <w:r>
+        <w:rPr>
+          <w:i/>
+          <w:sz w:val="24"/>
+          <w:szCs w:val="24"/>
+          <w:lang w:val="en-US"/>
+        </w:rPr>
+        <w:t>DoughnutChart.js</w:t>
+      </w:r>
+      <w:r>
+        <w:rPr>
+          <w:lang w:val="en-US"/>
+        </w:rPr>
+        <w:t xml:space="preserve"> –</w:t>
+      </w:r>
+      <w:r>
+        <w:t xml:space="preserve">Създава ни графика от вида </w:t>
+      </w:r>
+      <w:r>
+        <w:rPr>
+          <w:lang w:val="en-US"/>
+        </w:rPr>
+        <w:t>DoughnutChart</w:t>
+      </w:r>
+    </w:p>
+    <w:p>
+      <w:r>
+        <w:rPr>
+          <w:i/>
+          <w:sz w:val="24"/>
+          <w:szCs w:val="24"/>
+          <w:lang w:val="en-US"/>
+        </w:rPr>
+        <w:t>LineChart.js</w:t>
+      </w:r>
+      <w:r>
+        <w:rPr>
+          <w:lang w:val="en-US"/>
+        </w:rPr>
+        <w:t xml:space="preserve"> –</w:t>
+      </w:r>
+      <w:r>
+        <w:t xml:space="preserve">Създава ни графикат от вида </w:t>
+      </w:r>
+      <w:r>
+        <w:rPr>
+          <w:lang w:val="en-US"/>
+        </w:rPr>
+        <w:t>LineChart</w:t>
+      </w:r>
+    </w:p>
+    <w:p>
+      <w:r>
+        <w:rPr>
+          <w:i/>
+          <w:sz w:val="24"/>
+          <w:szCs w:val="24"/>
+          <w:lang w:val="en-US"/>
+        </w:rPr>
+        <w:t>Navbar.css</w:t>
+      </w:r>
+      <w:r>
+        <w:rPr>
+          <w:lang w:val="en-US"/>
+        </w:rPr>
+        <w:t xml:space="preserve"> </w:t>
+      </w:r>
+      <w:r>
+        <w:t xml:space="preserve"> - Задава изгледа на </w:t>
+      </w:r>
+      <w:r>
+        <w:rPr>
+          <w:lang w:val="en-US"/>
+        </w:rPr>
+        <w:t xml:space="preserve">navigation bar-a </w:t>
+      </w:r>
+      <w:r>
+        <w:t>ни</w:t>
+      </w:r>
+    </w:p>
+    <w:p>
+      <w:pPr>
+        <w:rPr>
+          <w:lang w:val="en-US"/>
+        </w:rPr>
+      </w:pPr>
+      <w:r>
+        <w:rPr>
+          <w:i/>
+          <w:sz w:val="24"/>
+          <w:szCs w:val="24"/>
+          <w:lang w:val="en-US"/>
+        </w:rPr>
+        <w:t>Navbar.js</w:t>
+      </w:r>
+      <w:r>
+        <w:rPr>
+          <w:lang w:val="en-US"/>
+        </w:rPr>
+        <w:t xml:space="preserve"> </w:t>
+      </w:r>
+      <w:r>
+        <w:t xml:space="preserve">– Създава  и менажира </w:t>
+      </w:r>
+      <w:r>
+        <w:rPr>
+          <w:lang w:val="en-US"/>
+        </w:rPr>
+        <w:t>navigation bar-a</w:t>
+      </w:r>
+    </w:p>
+    <w:p>
+      <w:pPr>
+        <w:rPr>
+          <w:lang w:val="en-US"/>
+        </w:rPr>
+      </w:pPr>
+      <w:r>
+        <w:rPr>
+          <w:i/>
+          <w:sz w:val="24"/>
+          <w:szCs w:val="24"/>
+          <w:lang w:val="en-US"/>
+        </w:rPr>
+        <w:t>SidebarData.js</w:t>
+      </w:r>
+      <w:r>
+        <w:rPr>
+          <w:lang w:val="en-US"/>
+        </w:rPr>
+        <w:t xml:space="preserve"> –</w:t>
+      </w:r>
+      <w:r>
+        <w:t xml:space="preserve"> съдържа данните на </w:t>
+      </w:r>
+      <w:r>
+        <w:rPr>
+          <w:lang w:val="en-US"/>
+        </w:rPr>
+        <w:t>navigation bar-a</w:t>
+      </w:r>
+    </w:p>
+    <w:p>
+      <w:r>
+        <w:rPr>
+          <w:i/>
+          <w:sz w:val="24"/>
+          <w:szCs w:val="24"/>
+          <w:lang w:val="en-US"/>
+        </w:rPr>
+        <w:t>App.js</w:t>
+      </w:r>
+      <w:r>
+        <w:rPr>
+          <w:lang w:val="en-US"/>
+        </w:rPr>
+        <w:t xml:space="preserve"> –</w:t>
+      </w:r>
+      <w:r>
+        <w:t xml:space="preserve">Съдържа основните </w:t>
+      </w:r>
+      <w:r>
+        <w:rPr>
+          <w:lang w:val="en-US"/>
+        </w:rPr>
+        <w:t>route-</w:t>
+      </w:r>
+      <w:r>
+        <w:t>ове на фронтенд-а</w:t>
+      </w:r>
+    </w:p>
+    <w:p>
+      <w:pPr>
+        <w:rPr>
+          <w:lang w:val="en-US"/>
+        </w:rPr>
+      </w:pPr>
+      <w:r>
+        <w:rPr>
+          <w:i/>
+          <w:sz w:val="24"/>
+          <w:szCs w:val="24"/>
+          <w:lang w:val="en-US"/>
+        </w:rPr>
+        <w:t>App.module.css</w:t>
+      </w:r>
+      <w:r>
+        <w:rPr>
+          <w:lang w:val="en-US"/>
+        </w:rPr>
+        <w:t xml:space="preserve"> </w:t>
+      </w:r>
+      <w:r>
+        <w:t xml:space="preserve">– </w:t>
+      </w:r>
+      <w:r>
+        <w:rPr>
+          <w:lang w:val="en-US"/>
+        </w:rPr>
+        <w:t xml:space="preserve">css </w:t>
+      </w:r>
+      <w:r>
+        <w:t xml:space="preserve">файла за </w:t>
+      </w:r>
+      <w:r>
+        <w:rPr>
+          <w:lang w:val="en-US"/>
+        </w:rPr>
+        <w:t>App.js</w:t>
+      </w:r>
+    </w:p>
+    <w:p>
+      <w:r>
+        <w:rPr>
+          <w:i/>
+          <w:sz w:val="24"/>
+          <w:szCs w:val="24"/>
+          <w:lang w:val="en-US"/>
+        </w:rPr>
+        <w:t>Index.js</w:t>
+      </w:r>
+      <w:r>
+        <w:rPr>
+          <w:lang w:val="en-US"/>
+        </w:rPr>
+        <w:t xml:space="preserve"> </w:t>
+      </w:r>
+      <w:r>
+        <w:t>– Началната сраница на наш</w:t>
+      </w:r>
+      <w:r>
+        <w:t>е</w:t>
+      </w:r>
+      <w:r>
+        <w:t>то уеб приложение</w:t>
+      </w:r>
+    </w:p>
+    <w:p>
+      <w:r>
+        <w:rPr>
+          <w:i/>
+          <w:sz w:val="24"/>
+          <w:szCs w:val="24"/>
+          <w:lang w:val="en-US"/>
+        </w:rPr>
+        <w:t xml:space="preserve">AddBuilding.js – </w:t>
+      </w:r>
+      <w:r>
+        <w:rPr>
+          <w:sz w:val="24"/>
+          <w:szCs w:val="24"/>
+          <w:lang w:val="en-US"/>
+        </w:rPr>
+        <w:t xml:space="preserve">форма </w:t>
+      </w:r>
+      <w:r>
+        <w:rPr>
+          <w:sz w:val="24"/>
+          <w:szCs w:val="24"/>
+        </w:rPr>
+        <w:t>за</w:t>
+      </w:r>
+      <w:r>
+        <w:rPr>
+          <w:sz w:val="24"/>
+          <w:szCs w:val="24"/>
+        </w:rPr>
+        <w:t xml:space="preserve"> добавяне на сграда</w:t>
+      </w:r>
+    </w:p>
+    <w:p>
+      <w:pPr>
+        <w:rPr>
+          <w:sz w:val="24"/>
+          <w:szCs w:val="24"/>
+        </w:rPr>
+      </w:pPr>
+      <w:r>
+        <w:rPr>
+          <w:i/>
+          <w:sz w:val="24"/>
+          <w:szCs w:val="24"/>
+          <w:lang w:val="en-US"/>
+        </w:rPr>
+        <w:t>AddBuilding.module.css</w:t>
+      </w:r>
+      <w:r>
+        <w:rPr>
+          <w:i/>
+          <w:sz w:val="24"/>
+          <w:szCs w:val="24"/>
+        </w:rPr>
+        <w:t xml:space="preserve"> </w:t>
+      </w:r>
+      <w:r>
+        <w:rPr>
+          <w:i/>
+          <w:sz w:val="24"/>
+          <w:szCs w:val="24"/>
+        </w:rPr>
+        <w:t>–</w:t>
+      </w:r>
+      <w:r>
+        <w:rPr>
+          <w:i/>
+          <w:sz w:val="24"/>
+          <w:szCs w:val="24"/>
+        </w:rPr>
+        <w:t xml:space="preserve"> </w:t>
+      </w:r>
+      <w:r>
+        <w:rPr>
+          <w:sz w:val="24"/>
+          <w:szCs w:val="24"/>
+          <w:lang w:val="en-US"/>
+        </w:rPr>
+        <w:t xml:space="preserve">CSS </w:t>
+      </w:r>
+      <w:r>
+        <w:rPr>
+          <w:sz w:val="24"/>
+          <w:szCs w:val="24"/>
+        </w:rPr>
+        <w:t xml:space="preserve">файл за </w:t>
+      </w:r>
+      <w:r>
+        <w:rPr>
+          <w:sz w:val="24"/>
+          <w:szCs w:val="24"/>
+          <w:lang w:val="en-US"/>
+        </w:rPr>
+        <w:t>форма</w:t>
+      </w:r>
+      <w:r>
+        <w:rPr>
+          <w:sz w:val="24"/>
+          <w:szCs w:val="24"/>
+        </w:rPr>
+        <w:t>та</w:t>
+      </w:r>
+      <w:r>
+        <w:rPr>
+          <w:sz w:val="24"/>
+          <w:szCs w:val="24"/>
+          <w:lang w:val="en-US"/>
+        </w:rPr>
+        <w:t xml:space="preserve"> </w:t>
+      </w:r>
+      <w:r>
+        <w:rPr>
+          <w:sz w:val="24"/>
+          <w:szCs w:val="24"/>
+        </w:rPr>
+        <w:t>за добавяне на сграда</w:t>
+      </w:r>
+    </w:p>
+    <w:p>
+      <w:pPr>
+        <w:rPr>
+          <w:i/>
+          <w:sz w:val="24"/>
+          <w:szCs w:val="24"/>
+        </w:rPr>
+      </w:pPr>
+      <w:r>
+        <w:rPr>
+          <w:i/>
+          <w:sz w:val="24"/>
+          <w:szCs w:val="24"/>
+          <w:lang w:val="en-US"/>
+        </w:rPr>
+        <w:t>AddHall.js</w:t>
+      </w:r>
+      <w:r>
+        <w:rPr>
+          <w:i/>
+          <w:sz w:val="24"/>
+          <w:szCs w:val="24"/>
+        </w:rPr>
+        <w:t xml:space="preserve"> - </w:t>
+      </w:r>
+      <w:r>
+        <w:rPr>
+          <w:sz w:val="24"/>
+          <w:szCs w:val="24"/>
+          <w:lang w:val="en-US"/>
+        </w:rPr>
+        <w:t xml:space="preserve">форма </w:t>
+      </w:r>
+      <w:r>
+        <w:rPr>
+          <w:sz w:val="24"/>
+          <w:szCs w:val="24"/>
+        </w:rPr>
+        <w:t>за</w:t>
+      </w:r>
+      <w:r>
+        <w:rPr>
+          <w:sz w:val="24"/>
+          <w:szCs w:val="24"/>
+        </w:rPr>
+        <w:t xml:space="preserve"> добавяне на зала</w:t>
+      </w:r>
+    </w:p>
+    <w:p>
+      <w:pPr>
+        <w:rPr>
+          <w:sz w:val="24"/>
+          <w:szCs w:val="24"/>
+        </w:rPr>
+      </w:pPr>
+      <w:r>
+        <w:rPr>
+          <w:i/>
+          <w:sz w:val="24"/>
+          <w:szCs w:val="24"/>
+          <w:lang w:val="en-US"/>
+        </w:rPr>
+        <w:t>AddHall.module.css</w:t>
+      </w:r>
+      <w:r>
+        <w:rPr>
+          <w:i/>
+          <w:sz w:val="24"/>
+          <w:szCs w:val="24"/>
+        </w:rPr>
+        <w:t xml:space="preserve"> - </w:t>
+      </w:r>
+      <w:r>
+        <w:rPr>
+          <w:sz w:val="24"/>
+          <w:szCs w:val="24"/>
+          <w:lang w:val="en-US"/>
+        </w:rPr>
+        <w:t xml:space="preserve">CSS </w:t>
+      </w:r>
+      <w:r>
+        <w:rPr>
+          <w:sz w:val="24"/>
+          <w:szCs w:val="24"/>
+        </w:rPr>
+        <w:t xml:space="preserve">файл за </w:t>
+      </w:r>
+      <w:r>
+        <w:rPr>
+          <w:sz w:val="24"/>
+          <w:szCs w:val="24"/>
+          <w:lang w:val="en-US"/>
+        </w:rPr>
+        <w:t>форма</w:t>
+      </w:r>
+      <w:r>
+        <w:rPr>
+          <w:sz w:val="24"/>
+          <w:szCs w:val="24"/>
+        </w:rPr>
+        <w:t>та</w:t>
+      </w:r>
+      <w:r>
+        <w:rPr>
+          <w:sz w:val="24"/>
+          <w:szCs w:val="24"/>
+          <w:lang w:val="en-US"/>
+        </w:rPr>
+        <w:t xml:space="preserve"> </w:t>
+      </w:r>
+      <w:r>
+        <w:rPr>
+          <w:sz w:val="24"/>
+          <w:szCs w:val="24"/>
+        </w:rPr>
+        <w:t>за добавяне на зала</w:t>
+      </w:r>
+    </w:p>
+    <w:p>
+      <w:pPr>
+        <w:rPr>
+          <w:i/>
+          <w:sz w:val="24"/>
+          <w:szCs w:val="24"/>
+        </w:rPr>
+      </w:pPr>
+      <w:r>
+        <w:rPr>
+          <w:i/>
+          <w:sz w:val="24"/>
+          <w:szCs w:val="24"/>
+          <w:lang w:val="en-US"/>
+        </w:rPr>
         <w:lastRenderedPageBreak/>
-        <w:t>import</w:t>
-      </w:r>
-      <w:r>
-        <w:rPr>
-          <w:i/>
-          <w:sz w:val="24"/>
-          <w:szCs w:val="24"/>
-          <w:lang w:val="en-US"/>
-        </w:rPr>
-        <w:t>.php</w:t>
-      </w:r>
-      <w:r>
-        <w:rPr>
+        <w:t>BuildingStatistics.js</w:t>
+      </w:r>
+      <w:r>
+        <w:rPr>
+          <w:i/>
+          <w:sz w:val="24"/>
+          <w:szCs w:val="24"/>
+        </w:rPr>
+        <w:t xml:space="preserve"> – изобразява </w:t>
+      </w:r>
+      <w:r>
+        <w:rPr>
+          <w:sz w:val="24"/>
+          <w:szCs w:val="24"/>
+        </w:rPr>
+        <w:t xml:space="preserve">графики </w:t>
+      </w:r>
+      <w:r>
+        <w:rPr>
+          <w:sz w:val="24"/>
+          <w:szCs w:val="24"/>
+        </w:rPr>
+        <w:t>за натовареност н</w:t>
+      </w:r>
+      <w:r>
+        <w:rPr>
+          <w:sz w:val="24"/>
+          <w:szCs w:val="24"/>
+        </w:rPr>
+        <w:t xml:space="preserve">а </w:t>
+      </w:r>
+      <w:r>
+        <w:rPr>
+          <w:sz w:val="24"/>
+          <w:szCs w:val="24"/>
+        </w:rPr>
+        <w:t xml:space="preserve">дадена </w:t>
+      </w:r>
+      <w:r>
+        <w:rPr>
+          <w:sz w:val="24"/>
+          <w:szCs w:val="24"/>
+        </w:rPr>
+        <w:t>сграда</w:t>
+      </w:r>
+      <w:r>
+        <w:rPr>
+          <w:sz w:val="24"/>
+          <w:szCs w:val="24"/>
+          <w:lang w:val="en-US"/>
+        </w:rPr>
+        <w:t xml:space="preserve"> </w:t>
+      </w:r>
+      <w:r>
+        <w:rPr>
+          <w:sz w:val="24"/>
+          <w:szCs w:val="24"/>
+        </w:rPr>
+        <w:t>по зададени име на сграда</w:t>
+      </w:r>
+      <w:r>
+        <w:rPr>
+          <w:sz w:val="24"/>
+          <w:szCs w:val="24"/>
+        </w:rPr>
+        <w:t>та</w:t>
+      </w:r>
+      <w:r>
+        <w:rPr>
+          <w:sz w:val="24"/>
+          <w:szCs w:val="24"/>
+        </w:rPr>
+        <w:t xml:space="preserve"> и дата</w:t>
+      </w:r>
+    </w:p>
+    <w:p>
+      <w:pPr>
+        <w:rPr>
+          <w:sz w:val="24"/>
+          <w:szCs w:val="24"/>
+        </w:rPr>
+      </w:pPr>
+      <w:r>
+        <w:rPr>
+          <w:i/>
+          <w:sz w:val="24"/>
+          <w:szCs w:val="24"/>
+          <w:lang w:val="en-US"/>
+        </w:rPr>
+        <w:t>BuildingStatistics.module.css</w:t>
+      </w:r>
+      <w:r>
+        <w:rPr>
+          <w:i/>
+          <w:sz w:val="24"/>
+          <w:szCs w:val="24"/>
+        </w:rPr>
+        <w:t xml:space="preserve"> – </w:t>
+      </w:r>
+      <w:r>
+        <w:rPr>
+          <w:sz w:val="24"/>
+          <w:szCs w:val="24"/>
+          <w:lang w:val="en-US"/>
+        </w:rPr>
+        <w:t xml:space="preserve">CSS </w:t>
+      </w:r>
+      <w:r>
+        <w:rPr>
+          <w:sz w:val="24"/>
+          <w:szCs w:val="24"/>
+        </w:rPr>
+        <w:t xml:space="preserve">файл за </w:t>
+      </w:r>
+      <w:r>
+        <w:rPr>
+          <w:sz w:val="24"/>
+          <w:szCs w:val="24"/>
+          <w:lang w:val="en-US"/>
+        </w:rPr>
+        <w:t>BuildingStatistics.js</w:t>
+      </w:r>
+    </w:p>
+    <w:p>
+      <w:pPr>
+        <w:rPr>
+          <w:i/>
+          <w:sz w:val="24"/>
+          <w:szCs w:val="24"/>
+        </w:rPr>
+      </w:pPr>
+      <w:r>
+        <w:rPr>
+          <w:i/>
+          <w:sz w:val="24"/>
+          <w:szCs w:val="24"/>
+          <w:lang w:val="en-US"/>
+        </w:rPr>
+        <w:t>Export.js</w:t>
+      </w:r>
+      <w:r>
+        <w:rPr>
+          <w:i/>
+          <w:sz w:val="24"/>
+          <w:szCs w:val="24"/>
+        </w:rPr>
+        <w:t xml:space="preserve"> </w:t>
+      </w:r>
+      <w:r>
+        <w:rPr>
+          <w:i/>
+          <w:sz w:val="24"/>
+          <w:szCs w:val="24"/>
+        </w:rPr>
+        <w:t>–</w:t>
+      </w:r>
+      <w:r>
+        <w:rPr>
+          <w:i/>
+          <w:sz w:val="24"/>
+          <w:szCs w:val="24"/>
+        </w:rPr>
+        <w:t xml:space="preserve"> </w:t>
+      </w:r>
+      <w:r>
+        <w:rPr>
+          <w:sz w:val="24"/>
+          <w:szCs w:val="24"/>
+        </w:rPr>
+        <w:t>форма</w:t>
+      </w:r>
+      <w:r>
+        <w:rPr>
+          <w:sz w:val="24"/>
+          <w:szCs w:val="24"/>
+          <w:lang w:val="en-US"/>
+        </w:rPr>
+        <w:t xml:space="preserve">, </w:t>
+      </w:r>
+      <w:r>
+        <w:rPr>
+          <w:sz w:val="24"/>
+          <w:szCs w:val="24"/>
+        </w:rPr>
+        <w:t xml:space="preserve">позволяваща експорт на данните от базата в </w:t>
+      </w:r>
+      <w:r>
+        <w:rPr>
+          <w:sz w:val="24"/>
+          <w:szCs w:val="24"/>
+          <w:lang w:val="en-US"/>
+        </w:rPr>
+        <w:t xml:space="preserve">JSON </w:t>
+      </w:r>
+      <w:r>
+        <w:rPr>
+          <w:sz w:val="24"/>
+          <w:szCs w:val="24"/>
+        </w:rPr>
+        <w:t>формат</w:t>
+      </w:r>
+    </w:p>
+    <w:p>
+      <w:pPr>
+        <w:rPr>
+          <w:i/>
+          <w:sz w:val="24"/>
+          <w:szCs w:val="24"/>
+          <w:lang w:val="en-US"/>
+        </w:rPr>
+      </w:pPr>
+      <w:r>
+        <w:rPr>
+          <w:i/>
+          <w:sz w:val="24"/>
+          <w:szCs w:val="24"/>
+          <w:lang w:val="en-US"/>
+        </w:rPr>
+        <w:t>Export.module.css</w:t>
+      </w:r>
+      <w:r>
+        <w:rPr>
+          <w:i/>
+          <w:sz w:val="24"/>
+          <w:szCs w:val="24"/>
           <w:lang w:val="en-US"/>
         </w:rPr>
         <w:t xml:space="preserve"> - </w:t>
       </w:r>
       <w:r>
-        <w:t>страница</w:t>
-      </w:r>
-      <w:r>
-        <w:rPr>
-          <w:lang w:val="en-US"/>
-        </w:rPr>
-        <w:t xml:space="preserve">, </w:t>
-      </w:r>
-      <w:r>
-        <w:t xml:space="preserve">към която правейки </w:t>
-      </w:r>
-      <w:r>
-        <w:rPr>
-          <w:lang w:val="en-US"/>
-        </w:rPr>
-        <w:t xml:space="preserve">POST </w:t>
-      </w:r>
-      <w:r>
-        <w:t xml:space="preserve">рекуест можем да добавим информация за сградир зали или резервации на зали в базата. Тази информация се предава в </w:t>
-      </w:r>
-      <w:r>
-        <w:rPr>
-          <w:lang w:val="en-US"/>
-        </w:rPr>
-        <w:t xml:space="preserve">body </w:t>
-      </w:r>
-      <w:r>
-        <w:t>частта на рекуеста.</w:t>
-      </w:r>
-    </w:p>
-    <w:p>
-      <w:pPr>
-        <w:rPr>
-          <w:lang w:val="en-US"/>
-        </w:rPr>
-      </w:pPr>
-    </w:p>
-    <w:p>
-      <w:r>
-        <w:t>Фронтенд файлове:</w:t>
-      </w:r>
-    </w:p>
-    <w:p>
-      <w:pPr>
-        <w:rPr>
-          <w:lang w:val="en-US"/>
-        </w:rPr>
-      </w:pPr>
-      <w:r>
-        <w:rPr>
-          <w:i/>
-          <w:sz w:val="24"/>
-          <w:szCs w:val="24"/>
-          <w:lang w:val="en-US"/>
-        </w:rPr>
-        <w:t>Barchart.js</w:t>
-      </w:r>
-      <w:r>
-        <w:rPr>
-          <w:lang w:val="en-US"/>
-        </w:rPr>
-        <w:t xml:space="preserve"> –</w:t>
-      </w:r>
-      <w:r>
-        <w:t xml:space="preserve"> Създава ни графика от вид </w:t>
-      </w:r>
-      <w:r>
-        <w:rPr>
-          <w:lang w:val="en-US"/>
-        </w:rPr>
-        <w:t>BarChart</w:t>
-      </w:r>
-    </w:p>
-    <w:p>
-      <w:r>
-        <w:rPr>
-          <w:i/>
-          <w:sz w:val="24"/>
-          <w:szCs w:val="24"/>
-          <w:lang w:val="en-US"/>
-        </w:rPr>
-        <w:t>DoughnutChart.js</w:t>
-      </w:r>
-      <w:r>
-        <w:rPr>
-          <w:lang w:val="en-US"/>
-        </w:rPr>
-        <w:t xml:space="preserve"> –</w:t>
-      </w:r>
-      <w:r>
-        <w:t xml:space="preserve">Създава ни графика от вида </w:t>
-      </w:r>
-      <w:r>
-        <w:rPr>
-          <w:lang w:val="en-US"/>
-        </w:rPr>
-        <w:t>DoughnutChart</w:t>
-      </w:r>
-    </w:p>
-    <w:p>
-      <w:r>
-        <w:rPr>
-          <w:i/>
-          <w:sz w:val="24"/>
-          <w:szCs w:val="24"/>
-          <w:lang w:val="en-US"/>
-        </w:rPr>
-        <w:t>LineChart.js</w:t>
-      </w:r>
-      <w:r>
-        <w:rPr>
-          <w:lang w:val="en-US"/>
-        </w:rPr>
-        <w:t xml:space="preserve"> –</w:t>
-      </w:r>
-      <w:r>
-        <w:t xml:space="preserve">Създава ни графикат от вида </w:t>
-      </w:r>
-      <w:r>
-        <w:rPr>
-          <w:lang w:val="en-US"/>
-        </w:rPr>
-        <w:t>LineChart</w:t>
-      </w:r>
-    </w:p>
-    <w:p>
-      <w:r>
-        <w:rPr>
-          <w:i/>
-          <w:sz w:val="24"/>
-          <w:szCs w:val="24"/>
-          <w:lang w:val="en-US"/>
-        </w:rPr>
-        <w:t>Navbar.css</w:t>
-      </w:r>
-      <w:r>
-        <w:rPr>
-          <w:lang w:val="en-US"/>
-        </w:rPr>
-        <w:t xml:space="preserve"> </w:t>
-      </w:r>
-      <w:r>
-        <w:t xml:space="preserve"> - Задава изгледа на </w:t>
-      </w:r>
-      <w:r>
-        <w:rPr>
-          <w:lang w:val="en-US"/>
-        </w:rPr>
-        <w:t xml:space="preserve">navigation bar-a </w:t>
-      </w:r>
-      <w:r>
-        <w:t>ни</w:t>
-      </w:r>
-    </w:p>
-    <w:p>
-      <w:pPr>
-        <w:rPr>
-          <w:lang w:val="en-US"/>
-        </w:rPr>
-      </w:pPr>
-      <w:r>
-        <w:rPr>
-          <w:i/>
-          <w:sz w:val="24"/>
-          <w:szCs w:val="24"/>
-          <w:lang w:val="en-US"/>
-        </w:rPr>
-        <w:t>Navbar.js</w:t>
-      </w:r>
-      <w:r>
-        <w:rPr>
-          <w:lang w:val="en-US"/>
-        </w:rPr>
-        <w:t xml:space="preserve"> </w:t>
-      </w:r>
-      <w:r>
-        <w:t xml:space="preserve">– Създава  и менажира </w:t>
-      </w:r>
-      <w:r>
-        <w:rPr>
-          <w:lang w:val="en-US"/>
-        </w:rPr>
-        <w:t>navigation bar-a</w:t>
-      </w:r>
-    </w:p>
-    <w:p>
-      <w:pPr>
-        <w:rPr>
-          <w:lang w:val="en-US"/>
-        </w:rPr>
-      </w:pPr>
-      <w:r>
-        <w:rPr>
-          <w:i/>
-          <w:sz w:val="24"/>
-          <w:szCs w:val="24"/>
-          <w:lang w:val="en-US"/>
-        </w:rPr>
-        <w:t>SidebarData.js</w:t>
-      </w:r>
-      <w:r>
-        <w:rPr>
-          <w:lang w:val="en-US"/>
-        </w:rPr>
-        <w:t xml:space="preserve"> –</w:t>
-      </w:r>
-      <w:r>
-        <w:t xml:space="preserve"> съдържа данните на </w:t>
-      </w:r>
-      <w:r>
-        <w:rPr>
-          <w:lang w:val="en-US"/>
-        </w:rPr>
-        <w:t>navigation bar-a</w:t>
-      </w:r>
-    </w:p>
-    <w:p>
-      <w:r>
-        <w:rPr>
-          <w:i/>
-          <w:sz w:val="24"/>
-          <w:szCs w:val="24"/>
-          <w:lang w:val="en-US"/>
-        </w:rPr>
-        <w:t>App.js</w:t>
-      </w:r>
-      <w:r>
-        <w:rPr>
-          <w:lang w:val="en-US"/>
-        </w:rPr>
-        <w:t xml:space="preserve"> –</w:t>
-      </w:r>
-      <w:r>
-        <w:t xml:space="preserve">Съдържа основните </w:t>
-      </w:r>
-      <w:r>
-        <w:rPr>
-          <w:lang w:val="en-US"/>
-        </w:rPr>
-        <w:t>route-</w:t>
-      </w:r>
-      <w:r>
-        <w:t>ове на фронтенд-а</w:t>
-      </w:r>
-    </w:p>
-    <w:p>
-      <w:pPr>
-        <w:rPr>
-          <w:lang w:val="en-US"/>
-        </w:rPr>
-      </w:pPr>
-      <w:r>
-        <w:rPr>
-          <w:i/>
-          <w:sz w:val="24"/>
-          <w:szCs w:val="24"/>
-          <w:lang w:val="en-US"/>
-        </w:rPr>
-        <w:t>App.module.css</w:t>
-      </w:r>
-      <w:r>
-        <w:rPr>
-          <w:lang w:val="en-US"/>
-        </w:rPr>
-        <w:t xml:space="preserve"> </w:t>
-      </w:r>
-      <w:r>
-        <w:t xml:space="preserve">– </w:t>
-      </w:r>
-      <w:r>
-        <w:rPr>
-          <w:lang w:val="en-US"/>
-        </w:rPr>
-        <w:t xml:space="preserve">css </w:t>
-      </w:r>
-      <w:r>
-        <w:t xml:space="preserve">файла за </w:t>
-      </w:r>
-      <w:r>
-        <w:rPr>
-          <w:lang w:val="en-US"/>
-        </w:rPr>
-        <w:t>App.js</w:t>
-      </w:r>
-    </w:p>
-    <w:p>
-      <w:r>
-        <w:rPr>
-          <w:i/>
-          <w:sz w:val="24"/>
-          <w:szCs w:val="24"/>
-          <w:lang w:val="en-US"/>
-        </w:rPr>
-        <w:t>Index.js</w:t>
-      </w:r>
-      <w:r>
-        <w:rPr>
-          <w:lang w:val="en-US"/>
-        </w:rPr>
-        <w:t xml:space="preserve"> </w:t>
-      </w:r>
-      <w:r>
-        <w:t>– Началната сраница на наш</w:t>
-      </w:r>
-      <w:r>
-        <w:t>е</w:t>
-      </w:r>
-      <w:r>
-        <w:t>то уеб приложение</w:t>
-      </w:r>
-    </w:p>
-    <w:p>
-      <w:pPr>
-        <w:rPr>
-          <w:sz w:val="18"/>
-          <w:szCs w:val="18"/>
-        </w:rPr>
-      </w:pPr>
-      <w:r>
-        <w:rPr>
-          <w:sz w:val="18"/>
-          <w:szCs w:val="18"/>
-        </w:rPr>
-        <w:t>--</w:t>
-      </w:r>
-    </w:p>
-    <w:p>
-      <w:r>
-        <w:rPr>
-          <w:i/>
-          <w:sz w:val="24"/>
-          <w:szCs w:val="24"/>
-          <w:lang w:val="en-US"/>
-        </w:rPr>
-        <w:t xml:space="preserve">AddBuilding.js – </w:t>
-      </w:r>
-      <w:r>
-        <w:rPr>
-          <w:sz w:val="24"/>
-          <w:szCs w:val="24"/>
-          <w:lang w:val="en-US"/>
-        </w:rPr>
-        <w:t xml:space="preserve">форма </w:t>
-      </w:r>
-      <w:r>
-        <w:rPr>
-          <w:sz w:val="24"/>
-          <w:szCs w:val="24"/>
-        </w:rPr>
-        <w:t>за</w:t>
-      </w:r>
-      <w:r>
-        <w:rPr>
-          <w:sz w:val="24"/>
-          <w:szCs w:val="24"/>
-        </w:rPr>
-        <w:t xml:space="preserve"> добавяне на сграда</w:t>
-      </w:r>
-    </w:p>
-    <w:p>
-      <w:pPr>
-        <w:rPr>
-          <w:sz w:val="24"/>
-          <w:szCs w:val="24"/>
-        </w:rPr>
-      </w:pPr>
-      <w:r>
-        <w:rPr>
-          <w:i/>
-          <w:sz w:val="24"/>
-          <w:szCs w:val="24"/>
-          <w:lang w:val="en-US"/>
-        </w:rPr>
-        <w:t>AddBuilding.module.css</w:t>
-      </w:r>
-      <w:r>
-        <w:rPr>
-          <w:i/>
-          <w:sz w:val="24"/>
-          <w:szCs w:val="24"/>
-        </w:rPr>
-        <w:t xml:space="preserve"> </w:t>
-      </w:r>
-      <w:r>
-        <w:rPr>
-          <w:i/>
-          <w:sz w:val="24"/>
-          <w:szCs w:val="24"/>
-        </w:rPr>
-        <w:t>–</w:t>
-      </w:r>
-      <w:r>
-        <w:rPr>
-          <w:i/>
-          <w:sz w:val="24"/>
-          <w:szCs w:val="24"/>
-        </w:rPr>
-        <w:t xml:space="preserve"> </w:t>
-      </w:r>
-      <w:r>
         <w:rPr>
           <w:sz w:val="24"/>
           <w:szCs w:val="24"/>
@@ -2698,104 +3329,89 @@
       </w:r>
       <w:r>
         <w:rPr>
-          <w:sz w:val="24"/>
-          <w:szCs w:val="24"/>
-          <w:lang w:val="en-US"/>
-        </w:rPr>
-        <w:t>форма</w:t>
-      </w:r>
-      <w:r>
-        <w:rPr>
-          <w:sz w:val="24"/>
-          <w:szCs w:val="24"/>
-        </w:rPr>
-        <w:t>та</w:t>
-      </w:r>
-      <w:r>
-        <w:rPr>
-          <w:sz w:val="24"/>
-          <w:szCs w:val="24"/>
-          <w:lang w:val="en-US"/>
-        </w:rPr>
-        <w:t xml:space="preserve"> </w:t>
-      </w:r>
-      <w:r>
-        <w:rPr>
-          <w:sz w:val="24"/>
-          <w:szCs w:val="24"/>
-        </w:rPr>
-        <w:t>за добавяне на сграда</w:t>
-      </w:r>
-    </w:p>
-    <w:p>
-      <w:pPr>
-        <w:rPr>
-          <w:i/>
-          <w:sz w:val="24"/>
-          <w:szCs w:val="24"/>
-        </w:rPr>
-      </w:pPr>
-      <w:r>
-        <w:rPr>
-          <w:i/>
-          <w:sz w:val="24"/>
-          <w:szCs w:val="24"/>
-          <w:lang w:val="en-US"/>
-        </w:rPr>
-        <w:t>AddHall.js</w:t>
-      </w:r>
-      <w:r>
-        <w:rPr>
-          <w:i/>
-          <w:sz w:val="24"/>
-          <w:szCs w:val="24"/>
+          <w:i/>
+          <w:sz w:val="24"/>
+          <w:szCs w:val="24"/>
+          <w:lang w:val="en-US"/>
+        </w:rPr>
+        <w:t>Export</w:t>
+      </w:r>
+      <w:r>
+        <w:rPr>
+          <w:sz w:val="24"/>
+          <w:szCs w:val="24"/>
+          <w:lang w:val="en-US"/>
+        </w:rPr>
+        <w:t>.js</w:t>
+      </w:r>
+    </w:p>
+    <w:p>
+      <w:pPr>
+        <w:rPr>
+          <w:i/>
+          <w:sz w:val="24"/>
+          <w:szCs w:val="24"/>
+          <w:lang w:val="en-US"/>
+        </w:rPr>
+      </w:pPr>
+      <w:r>
+        <w:rPr>
+          <w:i/>
+          <w:sz w:val="24"/>
+          <w:szCs w:val="24"/>
+          <w:lang w:val="en-US"/>
+        </w:rPr>
+        <w:t>FloorStatistics.js</w:t>
+      </w:r>
+      <w:r>
+        <w:rPr>
+          <w:i/>
+          <w:sz w:val="24"/>
+          <w:szCs w:val="24"/>
+          <w:lang w:val="en-US"/>
         </w:rPr>
         <w:t xml:space="preserve"> - </w:t>
       </w:r>
       <w:r>
         <w:rPr>
-          <w:sz w:val="24"/>
-          <w:szCs w:val="24"/>
-          <w:lang w:val="en-US"/>
-        </w:rPr>
-        <w:t xml:space="preserve">форма </w:t>
-      </w:r>
-      <w:r>
-        <w:rPr>
-          <w:sz w:val="24"/>
-          <w:szCs w:val="24"/>
-        </w:rPr>
-        <w:t>за</w:t>
-      </w:r>
-      <w:r>
-        <w:rPr>
-          <w:sz w:val="24"/>
-          <w:szCs w:val="24"/>
-        </w:rPr>
-        <w:t xml:space="preserve"> добавяне на зала</w:t>
-      </w:r>
-    </w:p>
-    <w:p>
-      <w:pPr>
-        <w:rPr>
-          <w:sz w:val="24"/>
-          <w:szCs w:val="24"/>
-        </w:rPr>
-      </w:pPr>
-      <w:r>
-        <w:rPr>
-          <w:i/>
-          <w:sz w:val="24"/>
-          <w:szCs w:val="24"/>
-          <w:lang w:val="en-US"/>
-        </w:rPr>
-        <w:t>AddHall.module.css</w:t>
-      </w:r>
-      <w:r>
-        <w:rPr>
-          <w:i/>
-          <w:sz w:val="24"/>
-          <w:szCs w:val="24"/>
+          <w:i/>
+          <w:sz w:val="24"/>
+          <w:szCs w:val="24"/>
+        </w:rPr>
+        <w:t xml:space="preserve">изобразява </w:t>
+      </w:r>
+      <w:r>
+        <w:rPr>
+          <w:sz w:val="24"/>
+          <w:szCs w:val="24"/>
+        </w:rPr>
+        <w:t>графика за натовареност по етажи на дадена сграда по зададени име на сградата и дата</w:t>
+      </w:r>
+    </w:p>
+    <w:p>
+      <w:pPr>
+        <w:rPr>
+          <w:i/>
+          <w:sz w:val="24"/>
+          <w:szCs w:val="24"/>
+          <w:lang w:val="en-US"/>
+        </w:rPr>
+      </w:pPr>
+      <w:r>
+        <w:rPr>
+          <w:i/>
+          <w:sz w:val="24"/>
+          <w:szCs w:val="24"/>
+          <w:lang w:val="en-US"/>
+        </w:rPr>
+        <w:t>FloorStatistics.module.css</w:t>
+      </w:r>
+      <w:r>
+        <w:rPr>
+          <w:i/>
+          <w:sz w:val="24"/>
+          <w:szCs w:val="24"/>
+          <w:lang w:val="en-US"/>
         </w:rPr>
         <w:t xml:space="preserve"> - </w:t>
       </w:r>
@@ -2816,302 +3432,12 @@
       </w:r>
       <w:r>
         <w:rPr>
-          <w:sz w:val="24"/>
-          <w:szCs w:val="24"/>
-          <w:lang w:val="en-US"/>
-        </w:rPr>
-        <w:t>форма</w:t>
-      </w:r>
-      <w:r>
-        <w:rPr>
-          <w:sz w:val="24"/>
-          <w:szCs w:val="24"/>
-        </w:rPr>
-        <w:t>та</w:t>
-      </w:r>
-      <w:r>
-        <w:rPr>
-          <w:sz w:val="24"/>
-          <w:szCs w:val="24"/>
-          <w:lang w:val="en-US"/>
-        </w:rPr>
-        <w:t xml:space="preserve"> </w:t>
-      </w:r>
-      <w:r>
-        <w:rPr>
-          <w:sz w:val="24"/>
-          <w:szCs w:val="24"/>
-        </w:rPr>
-        <w:t>за добавяне на зала</w:t>
-      </w:r>
-    </w:p>
-    <w:p>
-      <w:pPr>
-        <w:rPr>
-          <w:i/>
-          <w:sz w:val="24"/>
-          <w:szCs w:val="24"/>
-        </w:rPr>
-      </w:pPr>
-      <w:r>
-        <w:rPr>
-          <w:i/>
-          <w:sz w:val="24"/>
-          <w:szCs w:val="24"/>
-          <w:lang w:val="en-US"/>
-        </w:rPr>
-        <w:t>BuildingStatistics.js</w:t>
-      </w:r>
-      <w:r>
-        <w:rPr>
-          <w:i/>
-          <w:sz w:val="24"/>
-          <w:szCs w:val="24"/>
-        </w:rPr>
-        <w:t xml:space="preserve"> – изобразява </w:t>
-      </w:r>
-      <w:r>
-        <w:rPr>
-          <w:sz w:val="24"/>
-          <w:szCs w:val="24"/>
-        </w:rPr>
-        <w:t xml:space="preserve">графики </w:t>
-      </w:r>
-      <w:r>
-        <w:rPr>
-          <w:sz w:val="24"/>
-          <w:szCs w:val="24"/>
-        </w:rPr>
-        <w:t>за натовареност н</w:t>
-      </w:r>
-      <w:r>
-        <w:rPr>
-          <w:sz w:val="24"/>
-          <w:szCs w:val="24"/>
-        </w:rPr>
-        <w:t xml:space="preserve">а </w:t>
-      </w:r>
-      <w:r>
-        <w:rPr>
-          <w:sz w:val="24"/>
-          <w:szCs w:val="24"/>
-        </w:rPr>
-        <w:t xml:space="preserve">дадена </w:t>
-      </w:r>
-      <w:r>
-        <w:rPr>
-          <w:sz w:val="24"/>
-          <w:szCs w:val="24"/>
-        </w:rPr>
-        <w:t>сграда</w:t>
-      </w:r>
-      <w:r>
-        <w:rPr>
-          <w:sz w:val="24"/>
-          <w:szCs w:val="24"/>
-          <w:lang w:val="en-US"/>
-        </w:rPr>
-        <w:t xml:space="preserve"> </w:t>
-      </w:r>
-      <w:r>
-        <w:rPr>
-          <w:sz w:val="24"/>
-          <w:szCs w:val="24"/>
-        </w:rPr>
-        <w:t>по зададени име на сграда</w:t>
-      </w:r>
-      <w:r>
-        <w:rPr>
-          <w:sz w:val="24"/>
-          <w:szCs w:val="24"/>
-        </w:rPr>
-        <w:t>та</w:t>
-      </w:r>
-      <w:r>
-        <w:rPr>
-          <w:sz w:val="24"/>
-          <w:szCs w:val="24"/>
-        </w:rPr>
-        <w:t xml:space="preserve"> и дата</w:t>
-      </w:r>
-    </w:p>
-    <w:p>
-      <w:pPr>
-        <w:rPr>
-          <w:sz w:val="24"/>
-          <w:szCs w:val="24"/>
-        </w:rPr>
-      </w:pPr>
-      <w:r>
-        <w:rPr>
-          <w:i/>
-          <w:sz w:val="24"/>
-          <w:szCs w:val="24"/>
-          <w:lang w:val="en-US"/>
-        </w:rPr>
-        <w:t>BuildingStatistics.module.css</w:t>
-      </w:r>
-      <w:r>
-        <w:rPr>
-          <w:i/>
-          <w:sz w:val="24"/>
-          <w:szCs w:val="24"/>
-        </w:rPr>
-        <w:t xml:space="preserve"> – </w:t>
-      </w:r>
-      <w:r>
-        <w:rPr>
-          <w:sz w:val="24"/>
-          <w:szCs w:val="24"/>
-          <w:lang w:val="en-US"/>
-        </w:rPr>
-        <w:t xml:space="preserve">CSS </w:t>
-      </w:r>
-      <w:r>
-        <w:rPr>
-          <w:sz w:val="24"/>
-          <w:szCs w:val="24"/>
-        </w:rPr>
-        <w:t xml:space="preserve">файл за </w:t>
-      </w:r>
-      <w:r>
-        <w:rPr>
-          <w:sz w:val="24"/>
-          <w:szCs w:val="24"/>
-          <w:lang w:val="en-US"/>
-        </w:rPr>
-        <w:t>BuildingStatistics.js</w:t>
-      </w:r>
-    </w:p>
-    <w:p>
-      <w:pPr>
-        <w:rPr>
-          <w:i/>
-          <w:sz w:val="24"/>
-          <w:szCs w:val="24"/>
-        </w:rPr>
-      </w:pPr>
-      <w:r>
-        <w:rPr>
-          <w:i/>
-          <w:sz w:val="24"/>
-          <w:szCs w:val="24"/>
-          <w:lang w:val="en-US"/>
-        </w:rPr>
-        <w:t>Export.js</w:t>
-      </w:r>
-      <w:r>
-        <w:rPr>
-          <w:i/>
-          <w:sz w:val="24"/>
-          <w:szCs w:val="24"/>
-        </w:rPr>
-        <w:t xml:space="preserve"> </w:t>
-      </w:r>
-      <w:r>
-        <w:rPr>
-          <w:i/>
-          <w:sz w:val="24"/>
-          <w:szCs w:val="24"/>
-        </w:rPr>
-        <w:t>–</w:t>
-      </w:r>
-      <w:r>
-        <w:rPr>
-          <w:i/>
-          <w:sz w:val="24"/>
-          <w:szCs w:val="24"/>
-        </w:rPr>
-        <w:t xml:space="preserve"> </w:t>
-      </w:r>
-      <w:r>
-        <w:rPr>
-          <w:sz w:val="24"/>
-          <w:szCs w:val="24"/>
-        </w:rPr>
-        <w:t>форма</w:t>
-      </w:r>
-      <w:r>
-        <w:rPr>
-          <w:sz w:val="24"/>
-          <w:szCs w:val="24"/>
-          <w:lang w:val="en-US"/>
-        </w:rPr>
-        <w:t xml:space="preserve">, </w:t>
-      </w:r>
-      <w:r>
-        <w:rPr>
-          <w:sz w:val="24"/>
-          <w:szCs w:val="24"/>
-        </w:rPr>
-        <w:t xml:space="preserve">позволяваща експорт на данните от базата в </w:t>
-      </w:r>
-      <w:r>
-        <w:rPr>
-          <w:sz w:val="24"/>
-          <w:szCs w:val="24"/>
-          <w:lang w:val="en-US"/>
-        </w:rPr>
-        <w:t xml:space="preserve">JSON </w:t>
-      </w:r>
-      <w:r>
-        <w:rPr>
-          <w:sz w:val="24"/>
-          <w:szCs w:val="24"/>
-        </w:rPr>
-        <w:t>формат</w:t>
-      </w:r>
-    </w:p>
-    <w:p>
-      <w:pPr>
-        <w:rPr>
-          <w:i/>
-          <w:sz w:val="24"/>
-          <w:szCs w:val="24"/>
-          <w:lang w:val="en-US"/>
-        </w:rPr>
-      </w:pPr>
-      <w:r>
-        <w:rPr>
-          <w:i/>
-          <w:sz w:val="24"/>
-          <w:szCs w:val="24"/>
-          <w:lang w:val="en-US"/>
-        </w:rPr>
-        <w:t>Export.module.css</w:t>
-      </w:r>
-      <w:r>
-        <w:rPr>
-          <w:i/>
-          <w:sz w:val="24"/>
-          <w:szCs w:val="24"/>
-          <w:lang w:val="en-US"/>
-        </w:rPr>
-        <w:t xml:space="preserve"> - </w:t>
-      </w:r>
-      <w:r>
-        <w:rPr>
-          <w:sz w:val="24"/>
-          <w:szCs w:val="24"/>
-          <w:lang w:val="en-US"/>
-        </w:rPr>
-        <w:t xml:space="preserve">CSS </w:t>
-      </w:r>
-      <w:r>
-        <w:rPr>
-          <w:sz w:val="24"/>
-          <w:szCs w:val="24"/>
-        </w:rPr>
-        <w:t xml:space="preserve">файл за </w:t>
-      </w:r>
-      <w:r>
-        <w:rPr>
-          <w:i/>
-          <w:sz w:val="24"/>
-          <w:szCs w:val="24"/>
-          <w:lang w:val="en-US"/>
-        </w:rPr>
-        <w:t>Export</w:t>
+          <w:i/>
+          <w:sz w:val="24"/>
+          <w:szCs w:val="24"/>
+          <w:lang w:val="en-US"/>
+        </w:rPr>
+        <w:t>FloorStatistics</w:t>
       </w:r>
       <w:r>
         <w:rPr>
@@ -3138,145 +3464,6 @@
           <w:szCs w:val="24"/>
           <w:lang w:val="en-US"/>
         </w:rPr>
-        <w:t>FloorStatistics.js</w:t>
-      </w:r>
-      <w:r>
-        <w:rPr>
-          <w:i/>
-          <w:sz w:val="24"/>
-          <w:szCs w:val="24"/>
-          <w:lang w:val="en-US"/>
-        </w:rPr>
-        <w:t xml:space="preserve"> - </w:t>
-      </w:r>
-      <w:r>
-        <w:rPr>
-          <w:i/>
-          <w:sz w:val="24"/>
-          <w:szCs w:val="24"/>
-        </w:rPr>
-        <w:t xml:space="preserve">изобразява </w:t>
-      </w:r>
-      <w:r>
-        <w:rPr>
-          <w:sz w:val="24"/>
-          <w:szCs w:val="24"/>
-        </w:rPr>
-        <w:t xml:space="preserve">графика за натовареност </w:t>
-      </w:r>
-      <w:r>
-        <w:rPr>
-          <w:sz w:val="24"/>
-          <w:szCs w:val="24"/>
-        </w:rPr>
-        <w:t xml:space="preserve">по </w:t>
-      </w:r>
-      <w:r>
-        <w:rPr>
-          <w:sz w:val="24"/>
-          <w:szCs w:val="24"/>
-        </w:rPr>
-        <w:t xml:space="preserve">етажи на дадена сграда по </w:t>
-      </w:r>
-      <w:r>
-        <w:rPr>
-          <w:sz w:val="24"/>
-          <w:szCs w:val="24"/>
-        </w:rPr>
-        <w:t>зададени име на сграда</w:t>
-      </w:r>
-      <w:r>
-        <w:rPr>
-          <w:sz w:val="24"/>
-          <w:szCs w:val="24"/>
-        </w:rPr>
-        <w:t>та</w:t>
-      </w:r>
-      <w:r>
-        <w:rPr>
-          <w:sz w:val="24"/>
-          <w:szCs w:val="24"/>
-        </w:rPr>
-        <w:t xml:space="preserve"> и дата</w:t>
-      </w:r>
-    </w:p>
-    <w:p>
-      <w:pPr>
-        <w:rPr>
-          <w:i/>
-          <w:sz w:val="24"/>
-          <w:szCs w:val="24"/>
-          <w:lang w:val="en-US"/>
-        </w:rPr>
-      </w:pPr>
-      <w:r>
-        <w:rPr>
-          <w:i/>
-          <w:sz w:val="24"/>
-          <w:szCs w:val="24"/>
-          <w:lang w:val="en-US"/>
-        </w:rPr>
-        <w:t>FloorStatistics.module.css</w:t>
-      </w:r>
-      <w:r>
-        <w:rPr>
-          <w:i/>
-          <w:sz w:val="24"/>
-          <w:szCs w:val="24"/>
-          <w:lang w:val="en-US"/>
-        </w:rPr>
-        <w:t xml:space="preserve"> - </w:t>
-      </w:r>
-      <w:r>
-        <w:rPr>
-          <w:sz w:val="24"/>
-          <w:szCs w:val="24"/>
-          <w:lang w:val="en-US"/>
-        </w:rPr>
-        <w:t xml:space="preserve">CSS </w:t>
-      </w:r>
-      <w:r>
-        <w:rPr>
-          <w:sz w:val="24"/>
-          <w:szCs w:val="24"/>
-        </w:rPr>
-        <w:t xml:space="preserve">файл за </w:t>
-      </w:r>
-      <w:r>
-        <w:rPr>
-          <w:i/>
-          <w:sz w:val="24"/>
-          <w:szCs w:val="24"/>
-          <w:lang w:val="en-US"/>
-        </w:rPr>
-        <w:t>FloorStatistics</w:t>
-      </w:r>
-      <w:r>
-        <w:rPr>
-          <w:sz w:val="24"/>
-          <w:szCs w:val="24"/>
-          <w:lang w:val="en-US"/>
-        </w:rPr>
-        <w:t>.js</w:t>
-      </w:r>
-    </w:p>
-    <w:p>
-      <w:pPr>
-        <w:rPr>
-          <w:i/>
-          <w:sz w:val="24"/>
-          <w:szCs w:val="24"/>
-          <w:lang w:val="en-US"/>
-        </w:rPr>
-      </w:pPr>
-      <w:r>
-        <w:rPr>
-          <w:i/>
-          <w:sz w:val="24"/>
-          <w:szCs w:val="24"/>
-          <w:lang w:val="en-US"/>
-        </w:rPr>
-        <w:lastRenderedPageBreak/>
         <w:t>HallStatistics.js</w:t>
       </w:r>
       <w:r>
@@ -3656,19 +3843,146 @@
       </w:r>
     </w:p>
     <w:p>
-      <w:pPr>
-        <w:rPr>
-          <w:sz w:val="18"/>
-          <w:szCs w:val="18"/>
-        </w:rPr>
-      </w:pPr>
-      <w:r>
-        <w:rPr>
-          <w:sz w:val="18"/>
-          <w:szCs w:val="18"/>
-          <w:highlight w:val="yellow"/>
-        </w:rPr>
-        <w:t>...</w:t>
+      <w:r>
+        <w:t xml:space="preserve">Проектирахме заедно схемата на базата и си разделихме писането на </w:t>
+      </w:r>
+      <w:r>
+        <w:rPr>
+          <w:lang w:val="en-US"/>
+        </w:rPr>
+        <w:t xml:space="preserve">backend </w:t>
+      </w:r>
+      <w:r>
+        <w:t>частта</w:t>
+      </w:r>
+      <w:r>
+        <w:t>.</w:t>
+      </w:r>
+      <w:r>
+        <w:t xml:space="preserve"> Относно графиките</w:t>
+      </w:r>
+      <w:r>
+        <w:rPr>
+          <w:lang w:val="en-US"/>
+        </w:rPr>
+        <w:t xml:space="preserve">, </w:t>
+      </w:r>
+      <w:r>
+        <w:t>първоначално направихме графиките за натовареността по сгради заедно</w:t>
+      </w:r>
+      <w:r>
+        <w:rPr>
+          <w:lang w:val="en-US"/>
+        </w:rPr>
+        <w:t xml:space="preserve">, </w:t>
+      </w:r>
+      <w:r>
+        <w:t xml:space="preserve">а после всеки едит от нас създаде по още една графика самостоятелно. По останалата част от </w:t>
+      </w:r>
+      <w:r>
+        <w:rPr>
+          <w:lang w:val="en-US"/>
+        </w:rPr>
+        <w:t xml:space="preserve">frontend-a, </w:t>
+      </w:r>
+      <w:r>
+        <w:t>си разделихме работата така</w:t>
+      </w:r>
+      <w:r>
+        <w:rPr>
+          <w:lang w:val="en-US"/>
+        </w:rPr>
+        <w:t xml:space="preserve">, </w:t>
+      </w:r>
+      <w:r>
+        <w:t xml:space="preserve">че един от нас направи </w:t>
+      </w:r>
+      <w:r>
+        <w:rPr>
+          <w:lang w:val="en-US"/>
+        </w:rPr>
+        <w:t xml:space="preserve">UI </w:t>
+      </w:r>
+      <w:r>
+        <w:t>частта</w:t>
+      </w:r>
+      <w:r>
+        <w:rPr>
+          <w:lang w:val="en-US"/>
+        </w:rPr>
+        <w:t xml:space="preserve">, </w:t>
+      </w:r>
+      <w:r>
+        <w:t xml:space="preserve">а другият направи свързването </w:t>
+      </w:r>
+      <w:r>
+        <w:t>ѝ</w:t>
+      </w:r>
+      <w:r>
+        <w:t xml:space="preserve"> с </w:t>
+      </w:r>
+      <w:r>
+        <w:rPr>
+          <w:lang w:val="en-US"/>
+        </w:rPr>
+        <w:t>backend-a</w:t>
+      </w:r>
+      <w:r>
+        <w:t>.</w:t>
+      </w:r>
+      <w:r>
+        <w:rPr>
+          <w:lang w:val="en-US"/>
+        </w:rPr>
+        <w:t xml:space="preserve"> </w:t>
+      </w:r>
+      <w:r>
+        <w:t>Относно възможностите за бъдещо развитие е възможно да се добави още допълнителна информация за всяка сграда в базата</w:t>
+      </w:r>
+      <w:r>
+        <w:rPr>
+          <w:lang w:val="en-US"/>
+        </w:rPr>
+        <w:t xml:space="preserve">, </w:t>
+      </w:r>
+      <w:r>
+        <w:t xml:space="preserve">както и да се добавят още </w:t>
+      </w:r>
+      <w:r>
+        <w:rPr>
+          <w:lang w:val="en-US"/>
+        </w:rPr>
+        <w:t xml:space="preserve">REST API </w:t>
+      </w:r>
+      <w:r>
+        <w:t>ендпойнти</w:t>
+      </w:r>
+      <w:r>
+        <w:rPr>
+          <w:lang w:val="en-US"/>
+        </w:rPr>
+        <w:t xml:space="preserve">, </w:t>
+      </w:r>
+      <w:r>
+        <w:t>така че системата да може да се достъпва отвън и да показва графики спрямо параметрите</w:t>
+      </w:r>
+      <w:r>
+        <w:rPr>
+          <w:lang w:val="en-US"/>
+        </w:rPr>
+        <w:t>,</w:t>
+      </w:r>
+      <w:r>
+        <w:t xml:space="preserve"> подадени</w:t>
+      </w:r>
+      <w:r>
+        <w:rPr>
+          <w:lang w:val="en-US"/>
+        </w:rPr>
+        <w:t xml:space="preserve"> </w:t>
+      </w:r>
+      <w:r>
+        <w:t>в заявката.</w:t>
       </w:r>
     </w:p>
     <w:p>
@@ -3777,7 +4091,13 @@
         </w:rPr>
         <w:t xml:space="preserve">PHP: </w:t>
       </w:r>
-      <w:hyperlink r:id="rId7" w:history="1">
+      <w:r>
+        <w:rPr>
+          <w:lang w:val="en-US"/>
+        </w:rPr>
+        <w:br/>
+      </w:r>
+      <w:hyperlink r:id="rId8" w:history="1">
         <w:r>
           <w:rPr>
             <w:rStyle w:val="Hyperlink"/>
@@ -3786,18 +4106,89 @@
           <w:t>https://www.php.net/docs.php</w:t>
         </w:r>
       </w:hyperlink>
-    </w:p>
-    <w:p>
-      <w:pPr>
-        <w:rPr>
-          <w:lang w:val="en-US"/>
-        </w:rPr>
-      </w:pPr>
-      <w:r>
-        <w:rPr>
-          <w:lang w:val="en-US"/>
-        </w:rPr>
-        <w:t>[3]</w:t>
+      <w:r>
+        <w:rPr>
+          <w:rStyle w:val="Hyperlink"/>
+          <w:lang w:val="en-US"/>
+        </w:rPr>
+        <w:br/>
+      </w:r>
+      <w:r>
+        <w:t xml:space="preserve">Автори: </w:t>
+      </w:r>
+      <w:r>
+        <w:rPr>
+          <w:lang w:val="en-US"/>
+        </w:rPr>
+        <w:t>The PHP group</w:t>
+      </w:r>
+      <w:r>
+        <w:rPr>
+          <w:lang w:val="en-US"/>
+        </w:rPr>
+        <w:br/>
+      </w:r>
+      <w:r>
+        <w:t>Последно посетен</w:t>
+      </w:r>
+      <w:r>
+        <w:rPr>
+          <w:lang w:val="en-US"/>
+        </w:rPr>
+        <w:t>: 15.01.2021</w:t>
+      </w:r>
+    </w:p>
+    <w:p>
+      <w:pPr>
+        <w:rPr>
+          <w:lang w:val="en-US"/>
+        </w:rPr>
+      </w:pPr>
+      <w:r>
+        <w:rPr>
+          <w:lang w:val="en-US"/>
+        </w:rPr>
+        <w:lastRenderedPageBreak/>
+        <w:t xml:space="preserve">[2] </w:t>
+      </w:r>
+      <w:r>
+        <w:t xml:space="preserve">Документация на </w:t>
+      </w:r>
+      <w:r>
+        <w:rPr>
+          <w:lang w:val="en-US"/>
+        </w:rPr>
+        <w:t>Chart.js</w:t>
+      </w:r>
+      <w:r>
+        <w:rPr>
+          <w:lang w:val="en-US"/>
+        </w:rPr>
+        <w:br/>
+      </w:r>
+      <w:hyperlink r:id="rId9" w:history="1">
+        <w:r>
+          <w:rPr>
+            <w:rStyle w:val="Hyperlink"/>
+            <w:lang w:val="en-US"/>
+          </w:rPr>
+          <w:t>https://www.chartjs.org/docs/latest/</w:t>
+        </w:r>
+      </w:hyperlink>
+      <w:r>
+        <w:rPr>
+          <w:lang w:val="en-US"/>
+        </w:rPr>
+        <w:br/>
+      </w:r>
+      <w:r>
+        <w:t>Последно посетен</w:t>
+      </w:r>
+      <w:r>
+        <w:rPr>
+          <w:lang w:val="en-US"/>
+        </w:rPr>
+        <w:t>:</w:t>
       </w:r>
       <w:r>
         <w:rPr>
@@ -3806,50 +4197,389 @@
         <w:t xml:space="preserve"> </w:t>
       </w:r>
       <w:r>
+        <w:rPr>
+          <w:lang w:val="en-US"/>
+        </w:rPr>
+        <w:t>15.01.2021</w:t>
+      </w:r>
+    </w:p>
+    <w:p>
+      <w:pPr>
+        <w:rPr>
+          <w:lang w:val="en-US"/>
+        </w:rPr>
+      </w:pPr>
+      <w:r>
+        <w:rPr>
+          <w:lang w:val="en-US"/>
+        </w:rPr>
+        <w:t>[3</w:t>
+      </w:r>
+      <w:r>
+        <w:rPr>
+          <w:lang w:val="en-US"/>
+        </w:rPr>
+        <w:t xml:space="preserve">] </w:t>
+      </w:r>
+      <w:r>
         <w:t xml:space="preserve">Страници от официалната документация на </w:t>
       </w:r>
       <w:r>
         <w:rPr>
           <w:lang w:val="en-US"/>
         </w:rPr>
-        <w:t>MySQL: https://dev.mysql.com/doc/</w:t>
-      </w:r>
-    </w:p>
-    <w:p>
-      <w:pPr>
-        <w:rPr>
-          <w:lang w:val="en-US"/>
-        </w:rPr>
-      </w:pPr>
-      <w:r>
-        <w:rPr>
-          <w:lang w:val="en-US"/>
-        </w:rPr>
-        <w:t>[4]</w:t>
-      </w:r>
-      <w:r>
+        <w:t>MySQL:</w:t>
+      </w:r>
+      <w:r>
+        <w:rPr>
+          <w:lang w:val="en-US"/>
+        </w:rPr>
+        <w:br/>
+      </w:r>
+      <w:hyperlink r:id="rId10" w:history="1">
+        <w:r>
+          <w:rPr>
+            <w:rStyle w:val="Hyperlink"/>
+            <w:lang w:val="en-US"/>
+          </w:rPr>
+          <w:t>https://dev.mysql.com/doc/</w:t>
+        </w:r>
+      </w:hyperlink>
+      <w:r>
+        <w:rPr>
+          <w:lang w:val="en-US"/>
+        </w:rPr>
+        <w:br/>
+      </w:r>
+      <w:r>
+        <w:t xml:space="preserve">Автори: </w:t>
+      </w:r>
+      <w:r>
+        <w:rPr>
+          <w:lang w:val="en-US"/>
+        </w:rPr>
+        <w:t>Oracle Inc.</w:t>
+      </w:r>
+      <w:r>
+        <w:rPr>
+          <w:lang w:val="en-US"/>
+        </w:rPr>
+        <w:br/>
+      </w:r>
+      <w:r>
+        <w:t>Последно посетен</w:t>
+      </w:r>
+      <w:r>
+        <w:rPr>
+          <w:lang w:val="en-US"/>
+        </w:rPr>
+        <w:t>: 15.01.2021</w:t>
+      </w:r>
+    </w:p>
+    <w:p>
+      <w:r>
+        <w:rPr>
+          <w:lang w:val="en-US"/>
+        </w:rPr>
+        <w:t>[</w:t>
+      </w:r>
+      <w:r>
+        <w:rPr>
+          <w:lang w:val="en-US"/>
+        </w:rPr>
+        <w:t>4</w:t>
+      </w:r>
+      <w:r>
+        <w:rPr>
+          <w:lang w:val="en-US"/>
+        </w:rPr>
+        <w:t xml:space="preserve">] </w:t>
+      </w:r>
+      <w:r>
+        <w:t xml:space="preserve">Създаване на </w:t>
+      </w:r>
+      <w:r>
+        <w:rPr>
+          <w:lang w:val="en-US"/>
+        </w:rPr>
+        <w:t xml:space="preserve">REST API </w:t>
+      </w:r>
+      <w:r>
+        <w:t xml:space="preserve">с </w:t>
+      </w:r>
+      <w:r>
+        <w:rPr>
+          <w:lang w:val="en-US"/>
+        </w:rPr>
+        <w:t xml:space="preserve">PHP </w:t>
+      </w:r>
+      <w:r>
+        <w:rPr>
+          <w:lang w:val="en-US"/>
+        </w:rPr>
+        <w:br/>
+      </w:r>
+      <w:hyperlink r:id="rId11" w:history="1">
+        <w:r>
+          <w:rPr>
+            <w:rStyle w:val="Hyperlink"/>
+            <w:lang w:val="en-US"/>
+          </w:rPr>
+          <w:t>https://codeofaninja.com/2017/02/create-simple-rest-api-in-php.html</w:t>
+        </w:r>
+      </w:hyperlink>
+      <w:r>
+        <w:rPr>
+          <w:lang w:val="en-US"/>
+        </w:rPr>
+        <w:br/>
+      </w:r>
+      <w:r>
+        <w:t xml:space="preserve">Автори: </w:t>
+      </w:r>
+      <w:r>
+        <w:rPr>
+          <w:lang w:val="en-US"/>
+        </w:rPr>
+        <w:t>Mike Dalisay</w:t>
+      </w:r>
+      <w:r>
+        <w:br/>
+        <w:t>Публикувано</w:t>
+      </w:r>
+      <w:r>
+        <w:t xml:space="preserve">: </w:t>
+      </w:r>
+      <w:r>
+        <w:rPr>
+          <w:rFonts w:cstheme="minorHAnsi"/>
+          <w:shd w:val="clear" w:color="auto" w:fill="FFFFFF"/>
+        </w:rPr>
+        <w:t>17.02.</w:t>
+      </w:r>
+      <w:r>
+        <w:rPr>
+          <w:rFonts w:cstheme="minorHAnsi"/>
+          <w:shd w:val="clear" w:color="auto" w:fill="FFFFFF"/>
+        </w:rPr>
+        <w:t>2017</w:t>
+      </w:r>
+    </w:p>
+    <w:p>
+      <w:pPr>
+        <w:rPr>
+          <w:lang w:val="en-US"/>
+        </w:rPr>
+      </w:pPr>
+      <w:r>
+        <w:rPr>
+          <w:lang w:val="en-US"/>
+        </w:rPr>
+        <w:t>[</w:t>
+      </w:r>
+      <w:r>
+        <w:rPr>
+          <w:lang w:val="en-US"/>
+        </w:rPr>
+        <w:t>5</w:t>
+      </w:r>
+      <w:r>
+        <w:rPr>
+          <w:lang w:val="en-US"/>
+        </w:rPr>
+        <w:t xml:space="preserve">] </w:t>
+      </w:r>
+      <w:r>
+        <w:t xml:space="preserve">Въведение в </w:t>
+      </w:r>
+      <w:r>
+        <w:rPr>
+          <w:lang w:val="en-US"/>
+        </w:rPr>
+        <w:t>React js</w:t>
+      </w:r>
+      <w:r>
+        <w:rPr>
+          <w:lang w:val="en-US"/>
+        </w:rPr>
+        <w:br/>
+      </w:r>
+      <w:hyperlink r:id="rId12" w:history="1">
+        <w:r>
+          <w:rPr>
+            <w:rStyle w:val="Hyperlink"/>
+            <w:lang w:val="en-US"/>
+          </w:rPr>
+          <w:t>https://reactjs.org/tutorial/tutorial.html</w:t>
+        </w:r>
+      </w:hyperlink>
+      <w:r>
+        <w:rPr>
+          <w:lang w:val="en-US"/>
+        </w:rPr>
+        <w:br/>
+      </w:r>
+      <w:r>
+        <w:t xml:space="preserve">Автори: </w:t>
+      </w:r>
+      <w:r>
+        <w:rPr>
+          <w:lang w:val="en-US"/>
+        </w:rPr>
+        <w:t>Mike Dalisay</w:t>
+      </w:r>
+      <w:r>
+        <w:br/>
+        <w:t>Последно посетен</w:t>
+      </w:r>
+      <w:r>
+        <w:rPr>
+          <w:lang w:val="en-US"/>
+        </w:rPr>
+        <w:t>: 15.01.2021</w:t>
+      </w:r>
+      <w:r>
+        <w:rPr>
+          <w:lang w:val="en-US"/>
+        </w:rPr>
         <w:t xml:space="preserve"> </w:t>
       </w:r>
       <w:r>
         <w:rPr>
           <w:lang w:val="en-US"/>
         </w:rPr>
-        <w:t>https://www.codeofaninja.com/2017/02/create-simple-rest-api-in-php.html</w:t>
-      </w:r>
-    </w:p>
-    <w:p>
-      <w:r>
-        <w:rPr>
-          <w:lang w:val="en-US"/>
-        </w:rPr>
-        <w:t>[5]</w:t>
-      </w:r>
-      <w:r>
-        <w:rPr>
-          <w:lang w:val="en-US"/>
-        </w:rPr>
-        <w:t xml:space="preserve"> https://appdividend.com/2019/04/02/php-json_encode-example-encode-json-data-in-php-tutorial/</w:t>
-      </w:r>
+        <w:br/>
+      </w:r>
+    </w:p>
+    <w:p>
+      <w:pPr>
+        <w:rPr>
+          <w:rFonts w:ascii="Muli" w:hAnsi="Muli"/>
+          <w:bCs/>
+          <w:shd w:val="clear" w:color="auto" w:fill="FFFFFF"/>
+        </w:rPr>
+      </w:pPr>
+      <w:r>
+        <w:rPr>
+          <w:lang w:val="en-US"/>
+        </w:rPr>
+        <w:t>[</w:t>
+      </w:r>
+      <w:r>
+        <w:rPr>
+          <w:lang w:val="en-US"/>
+        </w:rPr>
+        <w:t>6</w:t>
+      </w:r>
+      <w:r>
+        <w:rPr>
+          <w:lang w:val="en-US"/>
+        </w:rPr>
+        <w:t>]</w:t>
+      </w:r>
+      <w:r>
+        <w:rPr>
+          <w:lang w:val="en-US"/>
+        </w:rPr>
+        <w:t xml:space="preserve"> </w:t>
+      </w:r>
+      <w:r>
+        <w:t xml:space="preserve">Превръщане на </w:t>
+      </w:r>
+      <w:r>
+        <w:rPr>
+          <w:lang w:val="en-US"/>
+        </w:rPr>
+        <w:t xml:space="preserve">PHP </w:t>
+      </w:r>
+      <w:r>
+        <w:t xml:space="preserve">обект в </w:t>
+      </w:r>
+      <w:r>
+        <w:rPr>
+          <w:lang w:val="en-US"/>
+        </w:rPr>
+        <w:t>JSON</w:t>
+      </w:r>
+      <w:r>
+        <w:rPr>
+          <w:lang w:val="en-US"/>
+        </w:rPr>
+        <w:t xml:space="preserve"> </w:t>
+      </w:r>
+      <w:r>
+        <w:rPr>
+          <w:lang w:val="en-US"/>
+        </w:rPr>
+        <w:br/>
+      </w:r>
+      <w:hyperlink r:id="rId13" w:history="1">
+        <w:r>
+          <w:rPr>
+            <w:rStyle w:val="Hyperlink"/>
+            <w:lang w:val="en-US"/>
+          </w:rPr>
+          <w:t>https://appdividend.com/2019/04/02/php-json_encode-example-encode-json-data-in-php-tutorial/</w:t>
+        </w:r>
+      </w:hyperlink>
+      <w:r>
+        <w:rPr>
+          <w:lang w:val="en-US"/>
+        </w:rPr>
+        <w:br/>
+      </w:r>
+      <w:r>
+        <w:t>Автори</w:t>
+      </w:r>
+      <w:r>
+        <w:rPr>
+          <w:lang w:val="en-US"/>
+        </w:rPr>
+        <w:t xml:space="preserve">: </w:t>
+      </w:r>
+      <w:r>
+        <w:rPr>
+          <w:rFonts w:cstheme="minorHAnsi"/>
+          <w:shd w:val="clear" w:color="auto" w:fill="FFFFFF"/>
+        </w:rPr>
+        <w:t>Krunal Lathiya</w:t>
+      </w:r>
+      <w:r>
+        <w:rPr>
+          <w:lang w:val="en-US"/>
+        </w:rPr>
+        <w:br/>
+      </w:r>
+      <w:r>
+        <w:rPr>
+          <w:rFonts w:ascii="Muli" w:hAnsi="Muli"/>
+          <w:shd w:val="clear" w:color="auto" w:fill="FFFFFF"/>
+        </w:rPr>
+        <w:t>Последно обновен</w:t>
+      </w:r>
+      <w:r>
+        <w:rPr>
+          <w:rFonts w:ascii="Muli" w:hAnsi="Muli"/>
+          <w:shd w:val="clear" w:color="auto" w:fill="FFFFFF"/>
+          <w:lang w:val="en-US"/>
+        </w:rPr>
+        <w:t>:</w:t>
+      </w:r>
+      <w:r>
+        <w:rPr>
+          <w:rFonts w:ascii="Muli" w:hAnsi="Muli"/>
+          <w:bCs/>
+          <w:shd w:val="clear" w:color="auto" w:fill="FFFFFF"/>
+        </w:rPr>
+        <w:t xml:space="preserve"> 10.11.2020</w:t>
+      </w:r>
+    </w:p>
+    <w:p>
+      <w:pPr>
+        <w:rPr>
+          <w:lang w:val="en-US"/>
+        </w:rPr>
+      </w:pPr>
     </w:p>
     <w:p>
       <w:pPr>

</xml_diff>